<commit_message>
Minor tweaks to approach final version
</commit_message>
<xml_diff>
--- a/HW3ChroniclingAmerica-Greene-Steffes.docx
+++ b/HW3ChroniclingAmerica-Greene-Steffes.docx
@@ -179,36 +179,26 @@
           <w:rStyle w:val="IntenseEmphasis"/>
         </w:rPr>
       </w:pPr>
-      <w:proofErr w:type="spellStart"/>
       <w:r>
         <w:rPr>
           <w:rStyle w:val="IntenseEmphasis"/>
         </w:rPr>
-        <w:t>HAMYChange</w:t>
-      </w:r>
-      <w:proofErr w:type="spellEnd"/>
+        <w:t xml:space="preserve">Live Prototype: </w:t>
+      </w:r>
+    </w:p>
+    <w:p>
+      <w:pPr>
+        <w:jc w:val="center"/>
+        <w:rPr>
+          <w:rStyle w:val="Emphasis"/>
+        </w:rPr>
+      </w:pPr>
       <w:r>
         <w:rPr>
           <w:rStyle w:val="IntenseEmphasis"/>
         </w:rPr>
-        <w:t xml:space="preserve"> Link to Prototype</w:t>
-      </w:r>
-    </w:p>
-    <w:p>
-      <w:pPr>
-        <w:jc w:val="center"/>
-        <w:rPr>
-          <w:rStyle w:val="Emphasis"/>
-        </w:rPr>
-      </w:pPr>
-    </w:p>
-    <w:p>
-      <w:pPr>
-        <w:jc w:val="center"/>
-        <w:rPr>
-          <w:rStyle w:val="Emphasis"/>
-        </w:rPr>
-      </w:pPr>
+        <w:t xml:space="preserve">GitHub: </w:t>
+      </w:r>
     </w:p>
     <w:p>
       <w:pPr>
@@ -336,42 +326,27 @@
         <w:rPr>
           <w:rStyle w:val="IntenseEmphasis"/>
         </w:rPr>
-        <w:t xml:space="preserve">Chronicling America: Historic American </w:t>
-      </w:r>
-      <w:proofErr w:type="gramStart"/>
-      <w:r>
-        <w:rPr>
-          <w:rStyle w:val="IntenseEmphasis"/>
-        </w:rPr>
-        <w:t>Newspapers</w:t>
+        <w:t>Chronicling America: Historic American Newspapers</w:t>
       </w:r>
       <w:r>
         <w:rPr>
           <w:rStyle w:val="IntenseEmphasis"/>
           <w:vertAlign w:val="superscript"/>
         </w:rPr>
-        <w:t>[</w:t>
-      </w:r>
-      <w:proofErr w:type="gramEnd"/>
-      <w:r>
+        <w:t>[1]</w:t>
+      </w:r>
+    </w:p>
+    <w:p>
+      <w:pPr>
+        <w:jc w:val="center"/>
         <w:rPr>
           <w:rStyle w:val="IntenseEmphasis"/>
-          <w:vertAlign w:val="superscript"/>
-        </w:rPr>
-        <w:t>1]</w:t>
-      </w:r>
-    </w:p>
-    <w:p>
-      <w:pPr>
-        <w:jc w:val="center"/>
+        </w:rPr>
+      </w:pPr>
+      <w:r>
         <w:rPr>
           <w:rStyle w:val="IntenseEmphasis"/>
         </w:rPr>
-      </w:pPr>
-      <w:r>
-        <w:rPr>
-          <w:rStyle w:val="IntenseEmphasis"/>
-        </w:rPr>
         <w:t>United States Library of Congress</w:t>
       </w:r>
     </w:p>
@@ -444,6 +419,24 @@
       </w:r>
       <w:r>
         <w:t xml:space="preserve"> were then able to read all the stories into a list. We could then use this list and we were able to run a text classification module on it in order to classify the overall attitude towards the housewives given the language used. Overall, we have 1001 queried data stories from the Chronicling America database, varying in year of the stories, which were gathered using the search term housewife.</w:t>
+      </w:r>
+    </w:p>
+    <w:p>
+      <w:pPr>
+        <w:ind w:firstLine="720"/>
+      </w:pPr>
+    </w:p>
+    <w:p>
+      <w:pPr>
+        <w:ind w:firstLine="720"/>
+      </w:pPr>
+      <w:r>
+        <w:t>We also fetched a corpus of  articles containing over 187K results related to “housewives”. However, the size of it made it difficult to manipulate and increased the length of operations required to classify it. We do have a visualization of it up on the prototype, however the size of the file means that the whole visualization takes awhile to load which is detrimental to the overall user experience. Therefore, while it is available, we decided to stick the results of  the smaller, 1001 articles, corpus</w:t>
+      </w:r>
+      <w:bookmarkStart w:id="0" w:name="_GoBack"/>
+      <w:bookmarkEnd w:id="0"/>
+      <w:r>
+        <w:t xml:space="preserve"> at the forefront.</w:t>
       </w:r>
     </w:p>
     <w:p/>
@@ -540,15 +533,7 @@
         <w:pStyle w:val="ListParagraph"/>
       </w:pPr>
       <w:r>
-        <w:t xml:space="preserve">We tried to keep this as simple as possible; through the usage of simple phrases for both positive and negative sentences, we believe it can translate more efficiently to larger sentences and newspaper stories as a whole. The Bayes Net Classifier ran using </w:t>
-      </w:r>
-      <w:proofErr w:type="spellStart"/>
-      <w:r>
-        <w:t>TextBlob</w:t>
-      </w:r>
-      <w:proofErr w:type="spellEnd"/>
-      <w:r>
-        <w:t xml:space="preserve"> library that helped more efficiently search through the available strings that we have for all the newspaper stories. </w:t>
+        <w:t xml:space="preserve">We tried to keep this as simple as possible; through the usage of simple phrases for both positive and negative sentences, we believe it can translate more efficiently to larger sentences and newspaper stories as a whole. The Bayes Net Classifier ran using TextBlob library that helped more efficiently search through the available strings that we have for all the newspaper stories. </w:t>
       </w:r>
     </w:p>
     <w:p>
@@ -558,14 +543,8 @@
           <w:ilvl w:val="0"/>
           <w:numId w:val="1"/>
         </w:numPr>
-        <w:rPr>
-          <w:highlight w:val="yellow"/>
-        </w:rPr>
-      </w:pPr>
-      <w:r>
-        <w:rPr>
-          <w:highlight w:val="yellow"/>
-        </w:rPr>
+      </w:pPr>
+      <w:r>
         <w:t>Created Visuals</w:t>
       </w:r>
     </w:p>
@@ -576,15 +555,157 @@
           <w:ilvl w:val="1"/>
           <w:numId w:val="1"/>
         </w:numPr>
-        <w:rPr>
-          <w:highlight w:val="yellow"/>
-        </w:rPr>
-      </w:pPr>
-      <w:r>
-        <w:rPr>
-          <w:highlight w:val="yellow"/>
-        </w:rPr>
+      </w:pPr>
+      <w:r>
         <w:t>Based on data</w:t>
+      </w:r>
+    </w:p>
+    <w:p>
+      <w:pPr>
+        <w:pStyle w:val="ListParagraph"/>
+        <w:numPr>
+          <w:ilvl w:val="1"/>
+          <w:numId w:val="1"/>
+        </w:numPr>
+      </w:pPr>
+      <w:r>
+        <w:rPr>
+          <w:noProof/>
+        </w:rPr>
+        <w:drawing>
+          <wp:inline distT="0" distB="0" distL="0" distR="0" wp14:anchorId="57C6F3E1" wp14:editId="1FB1DE6D">
+            <wp:extent cx="5486400" cy="1703777"/>
+            <wp:effectExtent l="0" t="0" r="0" b="0"/>
+            <wp:docPr id="1" name="Picture 1"/>
+            <wp:cNvGraphicFramePr>
+              <a:graphicFrameLocks xmlns:a="http://schemas.openxmlformats.org/drawingml/2006/main" noChangeAspect="1"/>
+            </wp:cNvGraphicFramePr>
+            <a:graphic xmlns:a="http://schemas.openxmlformats.org/drawingml/2006/main">
+              <a:graphicData uri="http://schemas.openxmlformats.org/drawingml/2006/picture">
+                <pic:pic xmlns:pic="http://schemas.openxmlformats.org/drawingml/2006/picture">
+                  <pic:nvPicPr>
+                    <pic:cNvPr id="0" name="Picture 1"/>
+                    <pic:cNvPicPr>
+                      <a:picLocks noChangeAspect="1" noChangeArrowheads="1"/>
+                    </pic:cNvPicPr>
+                  </pic:nvPicPr>
+                  <pic:blipFill>
+                    <a:blip r:embed="rId6">
+                      <a:extLst>
+                        <a:ext uri="{28A0092B-C50C-407E-A947-70E740481C1C}">
+                          <a14:useLocalDpi xmlns:a14="http://schemas.microsoft.com/office/drawing/2010/main" val="0"/>
+                        </a:ext>
+                      </a:extLst>
+                    </a:blip>
+                    <a:srcRect/>
+                    <a:stretch>
+                      <a:fillRect/>
+                    </a:stretch>
+                  </pic:blipFill>
+                  <pic:spPr bwMode="auto">
+                    <a:xfrm>
+                      <a:off x="0" y="0"/>
+                      <a:ext cx="5486400" cy="1703777"/>
+                    </a:xfrm>
+                    <a:prstGeom prst="rect">
+                      <a:avLst/>
+                    </a:prstGeom>
+                    <a:noFill/>
+                    <a:ln>
+                      <a:noFill/>
+                    </a:ln>
+                  </pic:spPr>
+                </pic:pic>
+              </a:graphicData>
+            </a:graphic>
+          </wp:inline>
+        </w:drawing>
+      </w:r>
+    </w:p>
+    <w:p>
+      <w:pPr>
+        <w:pStyle w:val="ListParagraph"/>
+        <w:numPr>
+          <w:ilvl w:val="1"/>
+          <w:numId w:val="1"/>
+        </w:numPr>
+      </w:pPr>
+      <w:r>
+        <w:t>A Bar Chart showing the distribution of positive/negative sentiment in articles mentioning housewives over time</w:t>
+      </w:r>
+    </w:p>
+    <w:p>
+      <w:pPr>
+        <w:pStyle w:val="ListParagraph"/>
+        <w:numPr>
+          <w:ilvl w:val="1"/>
+          <w:numId w:val="1"/>
+        </w:numPr>
+      </w:pPr>
+      <w:r>
+        <w:rPr>
+          <w:noProof/>
+        </w:rPr>
+        <w:drawing>
+          <wp:inline distT="0" distB="0" distL="0" distR="0" wp14:anchorId="06BA2F12" wp14:editId="3082836B">
+            <wp:extent cx="5486400" cy="1564015"/>
+            <wp:effectExtent l="0" t="0" r="0" b="10795"/>
+            <wp:docPr id="2" name="Picture 2"/>
+            <wp:cNvGraphicFramePr>
+              <a:graphicFrameLocks xmlns:a="http://schemas.openxmlformats.org/drawingml/2006/main" noChangeAspect="1"/>
+            </wp:cNvGraphicFramePr>
+            <a:graphic xmlns:a="http://schemas.openxmlformats.org/drawingml/2006/main">
+              <a:graphicData uri="http://schemas.openxmlformats.org/drawingml/2006/picture">
+                <pic:pic xmlns:pic="http://schemas.openxmlformats.org/drawingml/2006/picture">
+                  <pic:nvPicPr>
+                    <pic:cNvPr id="0" name="Picture 2"/>
+                    <pic:cNvPicPr>
+                      <a:picLocks noChangeAspect="1" noChangeArrowheads="1"/>
+                    </pic:cNvPicPr>
+                  </pic:nvPicPr>
+                  <pic:blipFill>
+                    <a:blip r:embed="rId7">
+                      <a:extLst>
+                        <a:ext uri="{28A0092B-C50C-407E-A947-70E740481C1C}">
+                          <a14:useLocalDpi xmlns:a14="http://schemas.microsoft.com/office/drawing/2010/main" val="0"/>
+                        </a:ext>
+                      </a:extLst>
+                    </a:blip>
+                    <a:srcRect/>
+                    <a:stretch>
+                      <a:fillRect/>
+                    </a:stretch>
+                  </pic:blipFill>
+                  <pic:spPr bwMode="auto">
+                    <a:xfrm>
+                      <a:off x="0" y="0"/>
+                      <a:ext cx="5486400" cy="1564015"/>
+                    </a:xfrm>
+                    <a:prstGeom prst="rect">
+                      <a:avLst/>
+                    </a:prstGeom>
+                    <a:noFill/>
+                    <a:ln>
+                      <a:noFill/>
+                    </a:ln>
+                  </pic:spPr>
+                </pic:pic>
+              </a:graphicData>
+            </a:graphic>
+          </wp:inline>
+        </w:drawing>
+      </w:r>
+    </w:p>
+    <w:p>
+      <w:pPr>
+        <w:pStyle w:val="ListParagraph"/>
+        <w:numPr>
+          <w:ilvl w:val="1"/>
+          <w:numId w:val="1"/>
+        </w:numPr>
+      </w:pPr>
+      <w:r>
+        <w:t>Bar Chart showing the percentage of articles containing positive sentiment as a percentage of all the articles that mentioned housewives</w:t>
       </w:r>
     </w:p>
     <w:p/>
@@ -602,11 +723,9 @@
       <w:pPr>
         <w:pStyle w:val="Heading2"/>
       </w:pPr>
-      <w:proofErr w:type="gramStart"/>
       <w:r>
         <w:t>Analytic Techniques; Why?</w:t>
       </w:r>
-      <w:proofErr w:type="gramEnd"/>
     </w:p>
     <w:p/>
     <w:p>
@@ -660,8 +779,6 @@
       <w:r>
         <w:t xml:space="preserve"> correctly, we manipulated both the training set and the testing set until it </w:t>
       </w:r>
-      <w:bookmarkStart w:id="0" w:name="_GoBack"/>
-      <w:bookmarkEnd w:id="0"/>
       <w:r>
         <w:t>classified,</w:t>
       </w:r>
@@ -701,23 +818,7 @@
     <w:p/>
     <w:p>
       <w:r>
-        <w:t xml:space="preserve">Overall, we both worked on every aspect of the assignment together. Both group members communicated and kept track of progress through messaging services and </w:t>
-      </w:r>
-      <w:proofErr w:type="spellStart"/>
-      <w:r>
-        <w:t>Github</w:t>
-      </w:r>
-      <w:proofErr w:type="spellEnd"/>
-      <w:r>
-        <w:t xml:space="preserve">. </w:t>
-      </w:r>
-      <w:proofErr w:type="spellStart"/>
-      <w:r>
-        <w:t>Github</w:t>
-      </w:r>
-      <w:proofErr w:type="spellEnd"/>
-      <w:r>
-        <w:t xml:space="preserve"> was important in keeping a handle on all the different files used for the entire assignment. We believe we were able to accomplish a great amount because of our ability to both work on every aspect of this assignment, offering assistance in any situation that needed it. This allowed for the assignment to be a success overall. </w:t>
+        <w:t xml:space="preserve">Overall, we both worked on every aspect of the assignment together. Both group members communicated and kept track of progress through messaging services and Github. Github was important in keeping a handle on all the different files used for the entire assignment. We believe we were able to accomplish a great amount because of our ability to both work on every aspect of this assignment, offering assistance in any situation that needed it. This allowed for the assignment to be a success overall. </w:t>
       </w:r>
     </w:p>
     <w:p/>
@@ -731,7 +832,6 @@
       <w:r>
         <w:t xml:space="preserve">1. Chronicling America: Historic American Newspapers. </w:t>
       </w:r>
-      <w:proofErr w:type="gramStart"/>
       <w:r>
         <w:rPr>
           <w:i/>
@@ -739,13 +839,9 @@
         <w:t xml:space="preserve">National Endowment for the Humanities </w:t>
       </w:r>
       <w:r>
-        <w:t>through the Library of Congress.</w:t>
-      </w:r>
-      <w:proofErr w:type="gramEnd"/>
-      <w:r>
-        <w:t xml:space="preserve"> Digitized newspapers from 1836 – 1922. URL: </w:t>
-      </w:r>
-      <w:hyperlink r:id="rId6" w:history="1">
+        <w:t xml:space="preserve">through the Library of Congress. Digitized newspapers from 1836 – 1922. URL: </w:t>
+      </w:r>
+      <w:hyperlink r:id="rId8" w:history="1">
         <w:r>
           <w:rPr>
             <w:rStyle w:val="Hyperlink"/>
@@ -1400,6 +1496,33 @@
       <w:contextualSpacing/>
     </w:pPr>
   </w:style>
+  <w:style w:type="paragraph" w:styleId="BalloonText">
+    <w:name w:val="Balloon Text"/>
+    <w:basedOn w:val="Normal"/>
+    <w:link w:val="BalloonTextChar"/>
+    <w:uiPriority w:val="99"/>
+    <w:semiHidden/>
+    <w:unhideWhenUsed/>
+    <w:rsid w:val="00547B20"/>
+    <w:rPr>
+      <w:rFonts w:ascii="Lucida Grande" w:hAnsi="Lucida Grande" w:cs="Lucida Grande"/>
+      <w:sz w:val="18"/>
+      <w:szCs w:val="18"/>
+    </w:rPr>
+  </w:style>
+  <w:style w:type="character" w:customStyle="1" w:styleId="BalloonTextChar">
+    <w:name w:val="Balloon Text Char"/>
+    <w:basedOn w:val="DefaultParagraphFont"/>
+    <w:link w:val="BalloonText"/>
+    <w:uiPriority w:val="99"/>
+    <w:semiHidden/>
+    <w:rsid w:val="00547B20"/>
+    <w:rPr>
+      <w:rFonts w:ascii="Lucida Grande" w:hAnsi="Lucida Grande" w:cs="Lucida Grande"/>
+      <w:sz w:val="18"/>
+      <w:szCs w:val="18"/>
+    </w:rPr>
+  </w:style>
 </w:styles>
 </file>
 
@@ -1844,6 +1967,33 @@
       </w:numPr>
       <w:contextualSpacing/>
     </w:pPr>
+  </w:style>
+  <w:style w:type="paragraph" w:styleId="BalloonText">
+    <w:name w:val="Balloon Text"/>
+    <w:basedOn w:val="Normal"/>
+    <w:link w:val="BalloonTextChar"/>
+    <w:uiPriority w:val="99"/>
+    <w:semiHidden/>
+    <w:unhideWhenUsed/>
+    <w:rsid w:val="00547B20"/>
+    <w:rPr>
+      <w:rFonts w:ascii="Lucida Grande" w:hAnsi="Lucida Grande" w:cs="Lucida Grande"/>
+      <w:sz w:val="18"/>
+      <w:szCs w:val="18"/>
+    </w:rPr>
+  </w:style>
+  <w:style w:type="character" w:customStyle="1" w:styleId="BalloonTextChar">
+    <w:name w:val="Balloon Text Char"/>
+    <w:basedOn w:val="DefaultParagraphFont"/>
+    <w:link w:val="BalloonText"/>
+    <w:uiPriority w:val="99"/>
+    <w:semiHidden/>
+    <w:rsid w:val="00547B20"/>
+    <w:rPr>
+      <w:rFonts w:ascii="Lucida Grande" w:hAnsi="Lucida Grande" w:cs="Lucida Grande"/>
+      <w:sz w:val="18"/>
+      <w:szCs w:val="18"/>
+    </w:rPr>
   </w:style>
 </w:styles>
 </file>

</xml_diff>

<commit_message>
Added a bunch of references
</commit_message>
<xml_diff>
--- a/HW3ChroniclingAmerica-Greene-Steffes.docx
+++ b/HW3ChroniclingAmerica-Greene-Steffes.docx
@@ -185,6 +185,20 @@
         </w:rPr>
         <w:t xml:space="preserve">Live Prototype: </w:t>
       </w:r>
+      <w:hyperlink r:id="rId6" w:history="1">
+        <w:r>
+          <w:rPr>
+            <w:rStyle w:val="Hyperlink"/>
+          </w:rPr>
+          <w:t>http://sirhamy.com/projects/ChroniclingAmerica/</w:t>
+        </w:r>
+      </w:hyperlink>
+      <w:r>
+        <w:rPr>
+          <w:rStyle w:val="IntenseEmphasis"/>
+        </w:rPr>
+        <w:t xml:space="preserve"> </w:t>
+      </w:r>
     </w:p>
     <w:p>
       <w:pPr>
@@ -198,6 +212,20 @@
           <w:rStyle w:val="IntenseEmphasis"/>
         </w:rPr>
         <w:t xml:space="preserve">GitHub: </w:t>
+      </w:r>
+      <w:hyperlink r:id="rId7" w:history="1">
+        <w:r>
+          <w:rPr>
+            <w:rStyle w:val="Hyperlink"/>
+          </w:rPr>
+          <w:t>https://github.com/SIRHAMY/ChroniclingAmerica</w:t>
+        </w:r>
+      </w:hyperlink>
+      <w:r>
+        <w:rPr>
+          <w:rStyle w:val="IntenseEmphasis"/>
+        </w:rPr>
+        <w:t xml:space="preserve"> </w:t>
       </w:r>
     </w:p>
     <w:p>
@@ -431,12 +459,7 @@
         <w:ind w:firstLine="720"/>
       </w:pPr>
       <w:r>
-        <w:t>We also fetched a corpus of  articles containing over 187K results related to “housewives”. However, the size of it made it difficult to manipulate and increased the length of operations required to classify it. We do have a visualization of it up on the prototype, however the size of the file means that the whole visualization takes awhile to load which is detrimental to the overall user experience. Therefore, while it is available, we decided to stick the results of  the smaller, 1001 articles, corpus</w:t>
-      </w:r>
-      <w:bookmarkStart w:id="0" w:name="_GoBack"/>
-      <w:bookmarkEnd w:id="0"/>
-      <w:r>
-        <w:t xml:space="preserve"> at the forefront.</w:t>
+        <w:t>We also fetched a corpus of  articles containing over 187K results related to “housewives”. However, the size of it made it difficult to manipulate and increased the length of operations required to classify it. We do have a visualization of it up on the prototype, however the size of the file means that the whole visualization takes awhile to load which is detrimental to the overall user experience. Therefore, while it is available, we decided to stick the results of  the smaller, 1001 articles, corpus at the forefront.</w:t>
       </w:r>
     </w:p>
     <w:p/>
@@ -590,7 +613,7 @@
                     </pic:cNvPicPr>
                   </pic:nvPicPr>
                   <pic:blipFill>
-                    <a:blip r:embed="rId6">
+                    <a:blip r:embed="rId8">
                       <a:extLst>
                         <a:ext uri="{28A0092B-C50C-407E-A947-70E740481C1C}">
                           <a14:useLocalDpi xmlns:a14="http://schemas.microsoft.com/office/drawing/2010/main" val="0"/>
@@ -664,7 +687,7 @@
                     </pic:cNvPicPr>
                   </pic:nvPicPr>
                   <pic:blipFill>
-                    <a:blip r:embed="rId7">
+                    <a:blip r:embed="rId9">
                       <a:extLst>
                         <a:ext uri="{28A0092B-C50C-407E-A947-70E740481C1C}">
                           <a14:useLocalDpi xmlns:a14="http://schemas.microsoft.com/office/drawing/2010/main" val="0"/>
@@ -829,8 +852,15 @@
     </w:p>
     <w:p/>
     <w:p>
-      <w:r>
-        <w:t xml:space="preserve">1. Chronicling America: Historic American Newspapers. </w:t>
+      <w:pPr>
+        <w:pStyle w:val="ListParagraph"/>
+        <w:numPr>
+          <w:ilvl w:val="0"/>
+          <w:numId w:val="5"/>
+        </w:numPr>
+      </w:pPr>
+      <w:r>
+        <w:t xml:space="preserve">Chronicling America: Historic American Newspapers. </w:t>
       </w:r>
       <w:r>
         <w:rPr>
@@ -841,7 +871,7 @@
       <w:r>
         <w:t xml:space="preserve">through the Library of Congress. Digitized newspapers from 1836 – 1922. URL: </w:t>
       </w:r>
-      <w:hyperlink r:id="rId8" w:history="1">
+      <w:hyperlink r:id="rId10" w:history="1">
         <w:r>
           <w:rPr>
             <w:rStyle w:val="Hyperlink"/>
@@ -852,6 +882,135 @@
       <w:r>
         <w:t xml:space="preserve"> </w:t>
       </w:r>
+    </w:p>
+    <w:p>
+      <w:pPr>
+        <w:pStyle w:val="ListParagraph"/>
+        <w:numPr>
+          <w:ilvl w:val="0"/>
+          <w:numId w:val="5"/>
+        </w:numPr>
+      </w:pPr>
+      <w:r>
+        <w:t xml:space="preserve">Plotly – Helped with visualizations. </w:t>
+      </w:r>
+      <w:hyperlink r:id="rId11" w:history="1">
+        <w:r>
+          <w:rPr>
+            <w:rStyle w:val="Hyperlink"/>
+          </w:rPr>
+          <w:t>http://plot.ly</w:t>
+        </w:r>
+      </w:hyperlink>
+      <w:r>
+        <w:t xml:space="preserve"> </w:t>
+      </w:r>
+    </w:p>
+    <w:p>
+      <w:pPr>
+        <w:pStyle w:val="ListParagraph"/>
+        <w:numPr>
+          <w:ilvl w:val="0"/>
+          <w:numId w:val="5"/>
+        </w:numPr>
+      </w:pPr>
+      <w:r>
+        <w:t xml:space="preserve">D3 – Didn’t actually use it for visualizations, but we did use the CSV functions surprisingly. </w:t>
+      </w:r>
+      <w:hyperlink r:id="rId12" w:history="1">
+        <w:r>
+          <w:rPr>
+            <w:rStyle w:val="Hyperlink"/>
+          </w:rPr>
+          <w:t>https://d3js.org/</w:t>
+        </w:r>
+      </w:hyperlink>
+      <w:r>
+        <w:t xml:space="preserve"> </w:t>
+      </w:r>
+    </w:p>
+    <w:p>
+      <w:pPr>
+        <w:pStyle w:val="ListParagraph"/>
+        <w:numPr>
+          <w:ilvl w:val="0"/>
+          <w:numId w:val="5"/>
+        </w:numPr>
+      </w:pPr>
+      <w:r>
+        <w:t xml:space="preserve">Python – Self-explanatory, but we did our data fetching and operations in Python.  </w:t>
+      </w:r>
+      <w:hyperlink r:id="rId13" w:history="1">
+        <w:r>
+          <w:rPr>
+            <w:rStyle w:val="Hyperlink"/>
+          </w:rPr>
+          <w:t>https://www.python.org/</w:t>
+        </w:r>
+      </w:hyperlink>
+      <w:r>
+        <w:t xml:space="preserve"> </w:t>
+      </w:r>
+    </w:p>
+    <w:p>
+      <w:pPr>
+        <w:pStyle w:val="ListParagraph"/>
+        <w:numPr>
+          <w:ilvl w:val="0"/>
+          <w:numId w:val="5"/>
+        </w:numPr>
+      </w:pPr>
+      <w:r>
+        <w:t xml:space="preserve">Forked base Python APIWrapper from @hugovk’s chroniclingamerica.py. Gave it a HUGE overhaul. Original: </w:t>
+      </w:r>
+      <w:hyperlink r:id="rId14" w:history="1">
+        <w:r>
+          <w:rPr>
+            <w:rStyle w:val="Hyperlink"/>
+          </w:rPr>
+          <w:t>https://github.com/hugovk/chroniclingamerica.py</w:t>
+        </w:r>
+      </w:hyperlink>
+      <w:r>
+        <w:t xml:space="preserve"> - Our Fork: </w:t>
+      </w:r>
+      <w:hyperlink r:id="rId15" w:history="1">
+        <w:r>
+          <w:rPr>
+            <w:rStyle w:val="Hyperlink"/>
+          </w:rPr>
+          <w:t>https://github.com/SIRHAMY/ChroniclingAmericaAPIWrapper</w:t>
+        </w:r>
+      </w:hyperlink>
+      <w:r>
+        <w:t xml:space="preserve"> </w:t>
+      </w:r>
+    </w:p>
+    <w:p>
+      <w:pPr>
+        <w:pStyle w:val="ListParagraph"/>
+        <w:numPr>
+          <w:ilvl w:val="0"/>
+          <w:numId w:val="5"/>
+        </w:numPr>
+      </w:pPr>
+      <w:r>
+        <w:t>We use the Textblob Python Library to help us with classification. It has some nice classifiers built in, which is always useful.</w:t>
+      </w:r>
+    </w:p>
+    <w:p>
+      <w:pPr>
+        <w:pStyle w:val="ListParagraph"/>
+        <w:numPr>
+          <w:ilvl w:val="0"/>
+          <w:numId w:val="5"/>
+        </w:numPr>
+      </w:pPr>
+      <w:r>
+        <w:t>For visualization development, used npm’s http-server to provide a quick and dirty local server.</w:t>
+      </w:r>
+      <w:bookmarkStart w:id="0" w:name="_GoBack"/>
+      <w:bookmarkEnd w:id="0"/>
     </w:p>
     <w:sectPr>
       <w:pgSz w:w="12240" w:h="15840"/>
@@ -1039,6 +1198,95 @@
       </w:rPr>
     </w:lvl>
   </w:abstractNum>
+  <w:abstractNum w:abstractNumId="4">
+    <w:nsid w:val="73B65035"/>
+    <w:multiLevelType w:val="hybridMultilevel"/>
+    <w:tmpl w:val="448E5BB0"/>
+    <w:lvl w:ilvl="0" w:tplc="0409000F">
+      <w:start w:val="1"/>
+      <w:numFmt w:val="decimal"/>
+      <w:lvlText w:val="%1."/>
+      <w:lvlJc w:val="left"/>
+      <w:pPr>
+        <w:ind w:left="720" w:hanging="360"/>
+      </w:pPr>
+      <w:rPr>
+        <w:rFonts w:hint="default"/>
+      </w:rPr>
+    </w:lvl>
+    <w:lvl w:ilvl="1" w:tplc="04090019" w:tentative="1">
+      <w:start w:val="1"/>
+      <w:numFmt w:val="lowerLetter"/>
+      <w:lvlText w:val="%2."/>
+      <w:lvlJc w:val="left"/>
+      <w:pPr>
+        <w:ind w:left="1440" w:hanging="360"/>
+      </w:pPr>
+    </w:lvl>
+    <w:lvl w:ilvl="2" w:tplc="0409001B" w:tentative="1">
+      <w:start w:val="1"/>
+      <w:numFmt w:val="lowerRoman"/>
+      <w:lvlText w:val="%3."/>
+      <w:lvlJc w:val="right"/>
+      <w:pPr>
+        <w:ind w:left="2160" w:hanging="180"/>
+      </w:pPr>
+    </w:lvl>
+    <w:lvl w:ilvl="3" w:tplc="0409000F" w:tentative="1">
+      <w:start w:val="1"/>
+      <w:numFmt w:val="decimal"/>
+      <w:lvlText w:val="%4."/>
+      <w:lvlJc w:val="left"/>
+      <w:pPr>
+        <w:ind w:left="2880" w:hanging="360"/>
+      </w:pPr>
+    </w:lvl>
+    <w:lvl w:ilvl="4" w:tplc="04090019" w:tentative="1">
+      <w:start w:val="1"/>
+      <w:numFmt w:val="lowerLetter"/>
+      <w:lvlText w:val="%5."/>
+      <w:lvlJc w:val="left"/>
+      <w:pPr>
+        <w:ind w:left="3600" w:hanging="360"/>
+      </w:pPr>
+    </w:lvl>
+    <w:lvl w:ilvl="5" w:tplc="0409001B" w:tentative="1">
+      <w:start w:val="1"/>
+      <w:numFmt w:val="lowerRoman"/>
+      <w:lvlText w:val="%6."/>
+      <w:lvlJc w:val="right"/>
+      <w:pPr>
+        <w:ind w:left="4320" w:hanging="180"/>
+      </w:pPr>
+    </w:lvl>
+    <w:lvl w:ilvl="6" w:tplc="0409000F" w:tentative="1">
+      <w:start w:val="1"/>
+      <w:numFmt w:val="decimal"/>
+      <w:lvlText w:val="%7."/>
+      <w:lvlJc w:val="left"/>
+      <w:pPr>
+        <w:ind w:left="5040" w:hanging="360"/>
+      </w:pPr>
+    </w:lvl>
+    <w:lvl w:ilvl="7" w:tplc="04090019" w:tentative="1">
+      <w:start w:val="1"/>
+      <w:numFmt w:val="lowerLetter"/>
+      <w:lvlText w:val="%8."/>
+      <w:lvlJc w:val="left"/>
+      <w:pPr>
+        <w:ind w:left="5760" w:hanging="360"/>
+      </w:pPr>
+    </w:lvl>
+    <w:lvl w:ilvl="8" w:tplc="0409001B" w:tentative="1">
+      <w:start w:val="1"/>
+      <w:numFmt w:val="lowerRoman"/>
+      <w:lvlText w:val="%9."/>
+      <w:lvlJc w:val="right"/>
+      <w:pPr>
+        <w:ind w:left="6480" w:hanging="180"/>
+      </w:pPr>
+    </w:lvl>
+  </w:abstractNum>
   <w:num w:numId="1">
     <w:abstractNumId w:val="3"/>
   </w:num>
@@ -1050,6 +1298,9 @@
   </w:num>
   <w:num w:numId="4">
     <w:abstractNumId w:val="0"/>
+  </w:num>
+  <w:num w:numId="5">
+    <w:abstractNumId w:val="4"/>
   </w:num>
 </w:numbering>
 </file>

</xml_diff>